<commit_message>
fixed the view more award button
</commit_message>
<xml_diff>
--- a/Pontes Network Project.docx
+++ b/Pontes Network Project.docx
@@ -25,7 +25,33 @@
         </w:numPr>
       </w:pPr>
       <w:r>
-        <w:t>Why cant I import boostrap and jquery directly from the angular server?</w:t>
+        <w:t xml:space="preserve">Why </w:t>
+      </w:r>
+      <w:proofErr w:type="spellStart"/>
+      <w:proofErr w:type="gramStart"/>
+      <w:r>
+        <w:t>cant</w:t>
+      </w:r>
+      <w:proofErr w:type="spellEnd"/>
+      <w:proofErr w:type="gramEnd"/>
+      <w:r>
+        <w:t xml:space="preserve"> I import </w:t>
+      </w:r>
+      <w:proofErr w:type="spellStart"/>
+      <w:r>
+        <w:t>boostrap</w:t>
+      </w:r>
+      <w:proofErr w:type="spellEnd"/>
+      <w:r>
+        <w:t xml:space="preserve"> and </w:t>
+      </w:r>
+      <w:proofErr w:type="spellStart"/>
+      <w:r>
+        <w:t>jquery</w:t>
+      </w:r>
+      <w:proofErr w:type="spellEnd"/>
+      <w:r>
+        <w:t xml:space="preserve"> directly from the angular server?</w:t>
       </w:r>
     </w:p>
     <w:p>
@@ -39,9 +65,47 @@
       <w:r>
         <w:t>Ng-CLI doesn’t server components, it servers the index.html file</w:t>
       </w:r>
+    </w:p>
+    <w:p/>
+    <w:p/>
+    <w:p>
+      <w:r>
+        <w:t>Donation page</w:t>
+      </w:r>
+    </w:p>
+    <w:p>
+      <w:r>
+        <w:t>Anchor tag</w:t>
+      </w:r>
+    </w:p>
+    <w:p>
+      <w:r>
+        <w:t>Comment for each letter</w:t>
+      </w:r>
+    </w:p>
+    <w:p>
+      <w:r>
+        <w:t>Picture carousel</w:t>
+      </w:r>
+    </w:p>
+    <w:p>
+      <w:r>
+        <w:t>Contact Message</w:t>
+      </w:r>
+    </w:p>
+    <w:p>
+      <w:r>
+        <w:t>Admin account</w:t>
+      </w:r>
       <w:bookmarkStart w:id="0" w:name="_GoBack"/>
       <w:bookmarkEnd w:id="0"/>
     </w:p>
+    <w:p>
+      <w:r>
+        <w:t>Resume</w:t>
+      </w:r>
+    </w:p>
+    <w:p/>
     <w:sectPr>
       <w:pgSz w:w="12240" w:h="15840"/>
       <w:pgMar w:top="1440" w:right="1440" w:bottom="1440" w:left="1440" w:header="720" w:footer="720" w:gutter="0"/>

</xml_diff>

<commit_message>
Letter Model inside the CheckIn Pages
</commit_message>
<xml_diff>
--- a/Pontes Network Project.docx
+++ b/Pontes Network Project.docx
@@ -69,36 +69,37 @@
     <w:p/>
     <w:p/>
     <w:p>
-      <w:r>
+      <w:pPr>
+        <w:rPr>
+          <w:highlight w:val="yellow"/>
+        </w:rPr>
+      </w:pPr>
+      <w:r>
+        <w:rPr>
+          <w:highlight w:val="yellow"/>
+        </w:rPr>
         <w:t>Donation page</w:t>
       </w:r>
     </w:p>
     <w:p>
       <w:r>
-        <w:t>Anchor tag</w:t>
+        <w:rPr>
+          <w:highlight w:val="yellow"/>
+        </w:rPr>
+        <w:t>Comment for each letter</w:t>
       </w:r>
     </w:p>
     <w:p>
       <w:r>
-        <w:t>Comment for each letter</w:t>
-      </w:r>
+        <w:t>Picture carousel</w:t>
+      </w:r>
+      <w:bookmarkStart w:id="0" w:name="_GoBack"/>
+      <w:bookmarkEnd w:id="0"/>
     </w:p>
     <w:p>
       <w:r>
-        <w:t>Picture carousel</w:t>
-      </w:r>
-    </w:p>
-    <w:p>
-      <w:r>
-        <w:t>Contact Message</w:t>
-      </w:r>
-    </w:p>
-    <w:p>
-      <w:r>
         <w:t>Admin account</w:t>
       </w:r>
-      <w:bookmarkStart w:id="0" w:name="_GoBack"/>
-      <w:bookmarkEnd w:id="0"/>
     </w:p>
     <w:p>
       <w:r>

</xml_diff>

<commit_message>
Finished BAck-end data base for Admin authentication, comments, months letter
</commit_message>
<xml_diff>
--- a/Pontes Network Project.docx
+++ b/Pontes Network Project.docx
@@ -25,33 +25,7 @@
         </w:numPr>
       </w:pPr>
       <w:r>
-        <w:t xml:space="preserve">Why </w:t>
-      </w:r>
-      <w:proofErr w:type="spellStart"/>
-      <w:proofErr w:type="gramStart"/>
-      <w:r>
-        <w:t>cant</w:t>
-      </w:r>
-      <w:proofErr w:type="spellEnd"/>
-      <w:proofErr w:type="gramEnd"/>
-      <w:r>
-        <w:t xml:space="preserve"> I import </w:t>
-      </w:r>
-      <w:proofErr w:type="spellStart"/>
-      <w:r>
-        <w:t>boostrap</w:t>
-      </w:r>
-      <w:proofErr w:type="spellEnd"/>
-      <w:r>
-        <w:t xml:space="preserve"> and </w:t>
-      </w:r>
-      <w:proofErr w:type="spellStart"/>
-      <w:r>
-        <w:t>jquery</w:t>
-      </w:r>
-      <w:proofErr w:type="spellEnd"/>
-      <w:r>
-        <w:t xml:space="preserve"> directly from the angular server?</w:t>
+        <w:t>Why cant I import boostrap and jquery directly from the angular server?</w:t>
       </w:r>
     </w:p>
     <w:p>
@@ -93,8 +67,6 @@
       <w:r>
         <w:t>Picture carousel</w:t>
       </w:r>
-      <w:bookmarkStart w:id="0" w:name="_GoBack"/>
-      <w:bookmarkEnd w:id="0"/>
     </w:p>
     <w:p>
       <w:r>
@@ -106,7 +78,35 @@
         <w:t>Resume</w:t>
       </w:r>
     </w:p>
-    <w:p/>
+    <w:p>
+      <w:pPr>
+        <w:pStyle w:val="ListParagraph"/>
+        <w:numPr>
+          <w:ilvl w:val="0"/>
+          <w:numId w:val="2"/>
+        </w:numPr>
+      </w:pPr>
+      <w:r>
+        <w:t>Need to use toString() method to turn an ObjectId to a string.</w:t>
+      </w:r>
+    </w:p>
+    <w:p>
+      <w:pPr>
+        <w:pStyle w:val="ListParagraph"/>
+        <w:numPr>
+          <w:ilvl w:val="0"/>
+          <w:numId w:val="2"/>
+        </w:numPr>
+      </w:pPr>
+      <w:r>
+        <w:t>To use the remove meothod of</w:t>
+      </w:r>
+      <w:bookmarkStart w:id="0" w:name="_GoBack"/>
+      <w:bookmarkEnd w:id="0"/>
+      <w:r>
+        <w:t xml:space="preserve"> mongoose, we need to pass a callback function</w:t>
+      </w:r>
+    </w:p>
     <w:sectPr>
       <w:pgSz w:w="12240" w:h="15840"/>
       <w:pgMar w:top="1440" w:right="1440" w:bottom="1440" w:left="1440" w:header="720" w:footer="720" w:gutter="0"/>
@@ -208,8 +208,100 @@
       </w:pPr>
     </w:lvl>
   </w:abstractNum>
+  <w:abstractNum w:abstractNumId="1" w15:restartNumberingAfterBreak="0">
+    <w:nsid w:val="2CED4D21"/>
+    <w:multiLevelType w:val="hybridMultilevel"/>
+    <w:tmpl w:val="3F0884F2"/>
+    <w:lvl w:ilvl="0" w:tplc="0409000F">
+      <w:start w:val="1"/>
+      <w:numFmt w:val="decimal"/>
+      <w:lvlText w:val="%1."/>
+      <w:lvlJc w:val="left"/>
+      <w:pPr>
+        <w:ind w:left="720" w:hanging="360"/>
+      </w:pPr>
+      <w:rPr>
+        <w:rFonts w:hint="default"/>
+      </w:rPr>
+    </w:lvl>
+    <w:lvl w:ilvl="1" w:tplc="04090019" w:tentative="1">
+      <w:start w:val="1"/>
+      <w:numFmt w:val="lowerLetter"/>
+      <w:lvlText w:val="%2."/>
+      <w:lvlJc w:val="left"/>
+      <w:pPr>
+        <w:ind w:left="1440" w:hanging="360"/>
+      </w:pPr>
+    </w:lvl>
+    <w:lvl w:ilvl="2" w:tplc="0409001B" w:tentative="1">
+      <w:start w:val="1"/>
+      <w:numFmt w:val="lowerRoman"/>
+      <w:lvlText w:val="%3."/>
+      <w:lvlJc w:val="right"/>
+      <w:pPr>
+        <w:ind w:left="2160" w:hanging="180"/>
+      </w:pPr>
+    </w:lvl>
+    <w:lvl w:ilvl="3" w:tplc="0409000F" w:tentative="1">
+      <w:start w:val="1"/>
+      <w:numFmt w:val="decimal"/>
+      <w:lvlText w:val="%4."/>
+      <w:lvlJc w:val="left"/>
+      <w:pPr>
+        <w:ind w:left="2880" w:hanging="360"/>
+      </w:pPr>
+    </w:lvl>
+    <w:lvl w:ilvl="4" w:tplc="04090019" w:tentative="1">
+      <w:start w:val="1"/>
+      <w:numFmt w:val="lowerLetter"/>
+      <w:lvlText w:val="%5."/>
+      <w:lvlJc w:val="left"/>
+      <w:pPr>
+        <w:ind w:left="3600" w:hanging="360"/>
+      </w:pPr>
+    </w:lvl>
+    <w:lvl w:ilvl="5" w:tplc="0409001B" w:tentative="1">
+      <w:start w:val="1"/>
+      <w:numFmt w:val="lowerRoman"/>
+      <w:lvlText w:val="%6."/>
+      <w:lvlJc w:val="right"/>
+      <w:pPr>
+        <w:ind w:left="4320" w:hanging="180"/>
+      </w:pPr>
+    </w:lvl>
+    <w:lvl w:ilvl="6" w:tplc="0409000F" w:tentative="1">
+      <w:start w:val="1"/>
+      <w:numFmt w:val="decimal"/>
+      <w:lvlText w:val="%7."/>
+      <w:lvlJc w:val="left"/>
+      <w:pPr>
+        <w:ind w:left="5040" w:hanging="360"/>
+      </w:pPr>
+    </w:lvl>
+    <w:lvl w:ilvl="7" w:tplc="04090019" w:tentative="1">
+      <w:start w:val="1"/>
+      <w:numFmt w:val="lowerLetter"/>
+      <w:lvlText w:val="%8."/>
+      <w:lvlJc w:val="left"/>
+      <w:pPr>
+        <w:ind w:left="5760" w:hanging="360"/>
+      </w:pPr>
+    </w:lvl>
+    <w:lvl w:ilvl="8" w:tplc="0409001B" w:tentative="1">
+      <w:start w:val="1"/>
+      <w:numFmt w:val="lowerRoman"/>
+      <w:lvlText w:val="%9."/>
+      <w:lvlJc w:val="right"/>
+      <w:pPr>
+        <w:ind w:left="6480" w:hanging="180"/>
+      </w:pPr>
+    </w:lvl>
+  </w:abstractNum>
   <w:num w:numId="1">
     <w:abstractNumId w:val="0"/>
+  </w:num>
+  <w:num w:numId="2">
+    <w:abstractNumId w:val="1"/>
   </w:num>
 </w:numbering>
 </file>

</xml_diff>